<commit_message>
there is a commit
</commit_message>
<xml_diff>
--- a/this2.docx
+++ b/this2.docx
@@ -4,29 +4,15 @@
   <w:body>
     <w:p>
       <w:r>
-        <w:t xml:space="preserve">My name is </w:t>
+        <w:t>My name is himashu sarkar and I know nothing of computer science and it.</w:t>
       </w:r>
-      <w:proofErr w:type="spellStart"/>
       <w:r>
-        <w:t>himashu</w:t>
+        <w:t>what the fuck dude</w:t>
       </w:r>
-      <w:proofErr w:type="spellEnd"/>
-      <w:r>
-        <w:t xml:space="preserve"> </w:t>
-      </w:r>
-      <w:proofErr w:type="spellStart"/>
-      <w:r>
-        <w:t>sarkar</w:t>
-      </w:r>
-      <w:proofErr w:type="spellEnd"/>
-      <w:r>
-        <w:t xml:space="preserve"> and I know nothing</w:t>
-      </w:r>
+    </w:p>
+    <w:p>
       <w:bookmarkStart w:id="0" w:name="_GoBack"/>
       <w:bookmarkEnd w:id="0"/>
-      <w:r>
-        <w:t xml:space="preserve"> of computer science and it.</w:t>
-      </w:r>
     </w:p>
     <w:sectPr>
       <w:pgSz w:w="12240" w:h="15840"/>

</xml_diff>